<commit_message>
Segundo Commit,proyecto PoioCoin 85%
</commit_message>
<xml_diff>
--- a/assets/docs/LLUVIA DE IDEAS.docx
+++ b/assets/docs/LLUVIA DE IDEAS.docx
@@ -252,6 +252,7 @@
       <w:r>
         <w:rPr>
           <w:rFonts w:ascii="Trebuchet MS" w:hAnsi="Trebuchet MS"/>
+          <w:shd w:val="clear" w:color="auto" w:fill="FFC000"/>
           <w:lang w:val="es-ES"/>
         </w:rPr>
         <w:t>Quienes somos</w:t>
@@ -279,6 +280,7 @@
       <w:r>
         <w:rPr>
           <w:rFonts w:ascii="Trebuchet MS" w:hAnsi="Trebuchet MS"/>
+          <w:shd w:val="clear" w:color="auto" w:fill="FFC000"/>
           <w:lang w:val="es-ES"/>
         </w:rPr>
         <w:t>Contacto</w:t>
@@ -306,6 +308,7 @@
       <w:r>
         <w:rPr>
           <w:rFonts w:ascii="Trebuchet MS" w:hAnsi="Trebuchet MS"/>
+          <w:shd w:val="clear" w:color="auto" w:fill="FFC000"/>
           <w:lang w:val="es-ES"/>
         </w:rPr>
         <w:t>Soporte</w:t>
@@ -369,6 +372,7 @@
       <w:r>
         <w:rPr>
           <w:rFonts w:ascii="Trebuchet MS" w:hAnsi="Trebuchet MS"/>
+          <w:shd w:val="clear" w:color="auto" w:fill="FFC000"/>
           <w:lang w:val="es-ES"/>
         </w:rPr>
         <w:t>Historia de nuestro bitcoin</w:t>
@@ -424,47 +428,299 @@
       <w:r>
         <w:rPr>
           <w:rFonts w:ascii="Trebuchet MS" w:hAnsi="Trebuchet MS"/>
+          <w:highlight w:val="green"/>
+          <w:lang w:val="es-ES"/>
+        </w:rPr>
+        <w:t>Socios</w:t>
+      </w:r>
+      <w:r>
+        <w:rPr>
+          <w:rFonts w:ascii="Trebuchet MS" w:hAnsi="Trebuchet MS"/>
+          <w:highlight w:val="green"/>
+          <w:lang w:val="es-ES"/>
+        </w:rPr>
+        <w:t xml:space="preserve"> </w:t>
+      </w:r>
+      <w:r>
+        <w:rPr>
+          <w:rFonts w:ascii="Trebuchet MS" w:hAnsi="Trebuchet MS"/>
           <w:highlight w:val="yellow"/>
           <w:lang w:val="es-ES"/>
         </w:rPr>
-        <w:t>Socios</w:t>
-      </w:r>
-      <w:r>
+        <w:t>// INDEX</w:t>
+      </w:r>
+    </w:p>
+    <w:p>
+      <w:pPr>
+        <w:pStyle w:val="Prrafodelista"/>
+        <w:numPr>
+          <w:ilvl w:val="1"/>
+          <w:numId w:val="1"/>
+        </w:numPr>
+        <w:rPr>
+          <w:rFonts w:ascii="Trebuchet MS" w:hAnsi="Trebuchet MS"/>
+          <w:highlight w:val="green"/>
+          <w:lang w:val="es-ES"/>
+        </w:rPr>
+      </w:pPr>
+      <w:r>
+        <w:rPr>
+          <w:rFonts w:ascii="Trebuchet MS" w:hAnsi="Trebuchet MS"/>
+          <w:highlight w:val="green"/>
+          <w:lang w:val="es-ES"/>
+        </w:rPr>
+        <w:t>Bienvenido</w:t>
+      </w:r>
+      <w:r>
+        <w:rPr>
+          <w:rFonts w:ascii="Trebuchet MS" w:hAnsi="Trebuchet MS"/>
+          <w:highlight w:val="green"/>
+          <w:lang w:val="es-ES"/>
+        </w:rPr>
+        <w:t xml:space="preserve"> //INDEX</w:t>
+      </w:r>
+    </w:p>
+    <w:p>
+      <w:pPr>
+        <w:pStyle w:val="Prrafodelista"/>
+        <w:numPr>
+          <w:ilvl w:val="1"/>
+          <w:numId w:val="1"/>
+        </w:numPr>
         <w:rPr>
           <w:rFonts w:ascii="Trebuchet MS" w:hAnsi="Trebuchet MS"/>
           <w:highlight w:val="yellow"/>
           <w:lang w:val="es-ES"/>
         </w:rPr>
-        <w:t xml:space="preserve"> // INDEX</w:t>
-      </w:r>
-    </w:p>
-    <w:p>
-      <w:pPr>
-        <w:pStyle w:val="Prrafodelista"/>
-        <w:numPr>
-          <w:ilvl w:val="1"/>
-          <w:numId w:val="1"/>
-        </w:numPr>
+      </w:pPr>
+      <w:r>
         <w:rPr>
           <w:rFonts w:ascii="Trebuchet MS" w:hAnsi="Trebuchet MS"/>
           <w:highlight w:val="green"/>
           <w:lang w:val="es-ES"/>
         </w:rPr>
-      </w:pPr>
+        <w:t xml:space="preserve">Que es </w:t>
+      </w:r>
       <w:r>
         <w:rPr>
           <w:rFonts w:ascii="Trebuchet MS" w:hAnsi="Trebuchet MS"/>
           <w:highlight w:val="green"/>
           <w:lang w:val="es-ES"/>
         </w:rPr>
-        <w:t>Bienvenido</w:t>
-      </w:r>
+        <w:t>nuestro bitcoin</w:t>
+      </w:r>
+      <w:r>
+        <w:rPr>
+          <w:rFonts w:ascii="Trebuchet MS" w:hAnsi="Trebuchet MS"/>
+          <w:highlight w:val="yellow"/>
+          <w:lang w:val="es-ES"/>
+        </w:rPr>
+        <w:t xml:space="preserve"> //INDEX</w:t>
+      </w:r>
+    </w:p>
+    <w:p>
+      <w:pPr>
+        <w:pStyle w:val="Prrafodelista"/>
+        <w:numPr>
+          <w:ilvl w:val="1"/>
+          <w:numId w:val="1"/>
+        </w:numPr>
+        <w:rPr>
+          <w:rFonts w:ascii="Trebuchet MS" w:hAnsi="Trebuchet MS"/>
+          <w:highlight w:val="yellow"/>
+          <w:lang w:val="es-ES"/>
+        </w:rPr>
+      </w:pPr>
       <w:r>
         <w:rPr>
           <w:rFonts w:ascii="Trebuchet MS" w:hAnsi="Trebuchet MS"/>
           <w:highlight w:val="green"/>
           <w:lang w:val="es-ES"/>
         </w:rPr>
+        <w:t>Cartera</w:t>
+      </w:r>
+      <w:r>
+        <w:rPr>
+          <w:rFonts w:ascii="Trebuchet MS" w:hAnsi="Trebuchet MS"/>
+          <w:highlight w:val="green"/>
+          <w:lang w:val="es-ES"/>
+        </w:rPr>
+        <w:t xml:space="preserve">/patrocinadores con </w:t>
+      </w:r>
+      <w:r>
+        <w:rPr>
+          <w:rFonts w:ascii="Trebuchet MS" w:hAnsi="Trebuchet MS"/>
+          <w:highlight w:val="green"/>
+          <w:lang w:val="es-ES"/>
+        </w:rPr>
+        <w:t>imágenes</w:t>
+      </w:r>
+      <w:r>
+        <w:rPr>
+          <w:rFonts w:ascii="Trebuchet MS" w:hAnsi="Trebuchet MS"/>
+          <w:highlight w:val="green"/>
+          <w:lang w:val="es-ES"/>
+        </w:rPr>
+        <w:t xml:space="preserve"> </w:t>
+      </w:r>
+      <w:r>
+        <w:rPr>
+          <w:rFonts w:ascii="Trebuchet MS" w:hAnsi="Trebuchet MS"/>
+          <w:highlight w:val="yellow"/>
+          <w:lang w:val="es-ES"/>
+        </w:rPr>
+        <w:t>//INDEX</w:t>
+      </w:r>
+    </w:p>
+    <w:p>
+      <w:pPr>
+        <w:pStyle w:val="Prrafodelista"/>
+        <w:numPr>
+          <w:ilvl w:val="1"/>
+          <w:numId w:val="1"/>
+        </w:numPr>
+        <w:rPr>
+          <w:rFonts w:ascii="Trebuchet MS" w:hAnsi="Trebuchet MS"/>
+          <w:highlight w:val="yellow"/>
+          <w:lang w:val="es-ES"/>
+        </w:rPr>
+      </w:pPr>
+      <w:r>
+        <w:rPr>
+          <w:rFonts w:ascii="Trebuchet MS" w:hAnsi="Trebuchet MS"/>
+          <w:highlight w:val="green"/>
+          <w:lang w:val="es-ES"/>
+        </w:rPr>
+        <w:t>Integración con nuestra app</w:t>
+      </w:r>
+      <w:r>
+        <w:rPr>
+          <w:rFonts w:ascii="Trebuchet MS" w:hAnsi="Trebuchet MS"/>
+          <w:highlight w:val="green"/>
+          <w:lang w:val="es-ES"/>
+        </w:rPr>
+        <w:t xml:space="preserve"> </w:t>
+      </w:r>
+      <w:r>
+        <w:rPr>
+          <w:rFonts w:ascii="Trebuchet MS" w:hAnsi="Trebuchet MS"/>
+          <w:highlight w:val="yellow"/>
+          <w:lang w:val="es-ES"/>
+        </w:rPr>
+        <w:t>//INDEX</w:t>
+      </w:r>
+    </w:p>
+    <w:p>
+      <w:pPr>
+        <w:pStyle w:val="Prrafodelista"/>
+        <w:numPr>
+          <w:ilvl w:val="1"/>
+          <w:numId w:val="1"/>
+        </w:numPr>
+        <w:rPr>
+          <w:rFonts w:ascii="Trebuchet MS" w:hAnsi="Trebuchet MS"/>
+          <w:lang w:val="es-ES"/>
+        </w:rPr>
+      </w:pPr>
+      <w:r>
+        <w:rPr>
+          <w:rFonts w:ascii="Trebuchet MS" w:hAnsi="Trebuchet MS"/>
+          <w:lang w:val="es-ES"/>
+        </w:rPr>
+        <w:t>Bitcoin para empresas</w:t>
+      </w:r>
+      <w:r>
+        <w:rPr>
+          <w:rFonts w:ascii="Trebuchet MS" w:hAnsi="Trebuchet MS"/>
+          <w:lang w:val="es-ES"/>
+        </w:rPr>
+        <w:t xml:space="preserve"> // PRODUCTOS</w:t>
+      </w:r>
+    </w:p>
+    <w:p>
+      <w:pPr>
+        <w:pStyle w:val="Prrafodelista"/>
+        <w:numPr>
+          <w:ilvl w:val="1"/>
+          <w:numId w:val="1"/>
+        </w:numPr>
+        <w:rPr>
+          <w:rFonts w:ascii="Trebuchet MS" w:hAnsi="Trebuchet MS"/>
+          <w:lang w:val="es-ES"/>
+        </w:rPr>
+      </w:pPr>
+      <w:r>
+        <w:rPr>
+          <w:rFonts w:ascii="Trebuchet MS" w:hAnsi="Trebuchet MS"/>
+          <w:lang w:val="es-ES"/>
+        </w:rPr>
+        <w:t xml:space="preserve">Capacitación de </w:t>
+      </w:r>
+      <w:r>
+        <w:rPr>
+          <w:rFonts w:ascii="Trebuchet MS" w:hAnsi="Trebuchet MS"/>
+          <w:lang w:val="es-ES"/>
+        </w:rPr>
+        <w:t>nuestro bitcoin</w:t>
+      </w:r>
+      <w:r>
+        <w:rPr>
+          <w:rFonts w:ascii="Trebuchet MS" w:hAnsi="Trebuchet MS"/>
+          <w:lang w:val="es-ES"/>
+        </w:rPr>
+        <w:t xml:space="preserve"> / Paso a paso</w:t>
+      </w:r>
+      <w:r>
+        <w:rPr>
+          <w:rFonts w:ascii="Trebuchet MS" w:hAnsi="Trebuchet MS"/>
+          <w:lang w:val="es-ES"/>
+        </w:rPr>
+        <w:t xml:space="preserve"> //USUARIO</w:t>
+      </w:r>
+    </w:p>
+    <w:p>
+      <w:pPr>
+        <w:pStyle w:val="Prrafodelista"/>
+        <w:numPr>
+          <w:ilvl w:val="1"/>
+          <w:numId w:val="1"/>
+        </w:numPr>
+        <w:rPr>
+          <w:rFonts w:ascii="Trebuchet MS" w:hAnsi="Trebuchet MS"/>
+          <w:highlight w:val="yellow"/>
+          <w:lang w:val="es-ES"/>
+        </w:rPr>
+      </w:pPr>
+      <w:r>
+        <w:rPr>
+          <w:rFonts w:ascii="Trebuchet MS" w:hAnsi="Trebuchet MS"/>
+          <w:highlight w:val="green"/>
+          <w:lang w:val="es-ES"/>
+        </w:rPr>
+        <w:t>Nuestra seguridad</w:t>
+      </w:r>
+      <w:r>
+        <w:rPr>
+          <w:rFonts w:ascii="Trebuchet MS" w:hAnsi="Trebuchet MS"/>
+          <w:highlight w:val="green"/>
+          <w:lang w:val="es-ES"/>
+        </w:rPr>
+        <w:t xml:space="preserve"> </w:t>
+      </w:r>
+      <w:r>
+        <w:rPr>
+          <w:rFonts w:ascii="Trebuchet MS" w:hAnsi="Trebuchet MS"/>
+          <w:highlight w:val="yellow"/>
+          <w:lang w:val="es-ES"/>
+        </w:rPr>
+        <w:t>/ que es blockchain</w:t>
+      </w:r>
+      <w:r>
+        <w:rPr>
+          <w:rFonts w:ascii="Trebuchet MS" w:hAnsi="Trebuchet MS"/>
+          <w:highlight w:val="yellow"/>
+          <w:lang w:val="es-ES"/>
+        </w:rPr>
         <w:t xml:space="preserve"> //INDEX</w:t>
       </w:r>
     </w:p>
@@ -477,9 +733,308 @@
         </w:numPr>
         <w:rPr>
           <w:rFonts w:ascii="Trebuchet MS" w:hAnsi="Trebuchet MS"/>
+          <w:lang w:val="es-ES"/>
+        </w:rPr>
+      </w:pPr>
+      <w:r>
+        <w:rPr>
+          <w:rFonts w:ascii="Trebuchet MS" w:hAnsi="Trebuchet MS"/>
+          <w:shd w:val="clear" w:color="auto" w:fill="FFC000"/>
+          <w:lang w:val="es-ES"/>
+        </w:rPr>
+        <w:t>Políticas de privacidad</w:t>
+      </w:r>
+      <w:r>
+        <w:rPr>
+          <w:rFonts w:ascii="Trebuchet MS" w:hAnsi="Trebuchet MS"/>
+          <w:lang w:val="es-ES"/>
+        </w:rPr>
+        <w:t xml:space="preserve"> // NOSOTROS</w:t>
+      </w:r>
+    </w:p>
+    <w:p>
+      <w:pPr>
+        <w:pStyle w:val="Prrafodelista"/>
+        <w:numPr>
+          <w:ilvl w:val="1"/>
+          <w:numId w:val="1"/>
+        </w:numPr>
+        <w:rPr>
+          <w:rFonts w:ascii="Trebuchet MS" w:hAnsi="Trebuchet MS"/>
+          <w:lang w:val="es-ES"/>
+        </w:rPr>
+      </w:pPr>
+      <w:r>
+        <w:rPr>
+          <w:rFonts w:ascii="Trebuchet MS" w:hAnsi="Trebuchet MS"/>
+          <w:shd w:val="clear" w:color="auto" w:fill="FFC000"/>
+          <w:lang w:val="es-ES"/>
+        </w:rPr>
+        <w:t>Términos de uso</w:t>
+      </w:r>
+      <w:r>
+        <w:rPr>
+          <w:rFonts w:ascii="Trebuchet MS" w:hAnsi="Trebuchet MS"/>
+          <w:lang w:val="es-ES"/>
+        </w:rPr>
+        <w:t xml:space="preserve"> // NOSOTROS</w:t>
+      </w:r>
+    </w:p>
+    <w:p>
+      <w:pPr>
+        <w:pStyle w:val="Prrafodelista"/>
+        <w:numPr>
+          <w:ilvl w:val="1"/>
+          <w:numId w:val="1"/>
+        </w:numPr>
+        <w:shd w:val="clear" w:color="auto" w:fill="FFC000"/>
+        <w:rPr>
+          <w:rFonts w:ascii="Trebuchet MS" w:hAnsi="Trebuchet MS"/>
+          <w:lang w:val="es-ES"/>
+        </w:rPr>
+      </w:pPr>
+      <w:r>
+        <w:rPr>
+          <w:rFonts w:ascii="Trebuchet MS" w:hAnsi="Trebuchet MS"/>
+          <w:lang w:val="es-ES"/>
+        </w:rPr>
+        <w:t>Documentación</w:t>
+      </w:r>
+    </w:p>
+    <w:p>
+      <w:pPr>
+        <w:pStyle w:val="Prrafodelista"/>
+        <w:numPr>
+          <w:ilvl w:val="1"/>
+          <w:numId w:val="1"/>
+        </w:numPr>
+        <w:rPr>
+          <w:rFonts w:ascii="Trebuchet MS" w:hAnsi="Trebuchet MS"/>
+          <w:lang w:val="es-ES"/>
+        </w:rPr>
+      </w:pPr>
+      <w:r>
+        <w:rPr>
+          <w:rFonts w:ascii="Trebuchet MS" w:hAnsi="Trebuchet MS"/>
+          <w:highlight w:val="red"/>
+          <w:lang w:val="es-ES"/>
+        </w:rPr>
+        <w:t>Comprar bitcoin</w:t>
+      </w:r>
+      <w:r>
+        <w:rPr>
+          <w:rFonts w:ascii="Trebuchet MS" w:hAnsi="Trebuchet MS"/>
+          <w:lang w:val="es-ES"/>
+        </w:rPr>
+        <w:t xml:space="preserve"> // </w:t>
+      </w:r>
+      <w:r>
+        <w:rPr>
+          <w:rFonts w:ascii="Trebuchet MS" w:hAnsi="Trebuchet MS"/>
+          <w:lang w:val="es-ES"/>
+        </w:rPr>
+        <w:t>COMPRAS</w:t>
+      </w:r>
+    </w:p>
+    <w:p>
+      <w:pPr>
+        <w:pStyle w:val="Prrafodelista"/>
+        <w:numPr>
+          <w:ilvl w:val="1"/>
+          <w:numId w:val="1"/>
+        </w:numPr>
+        <w:rPr>
+          <w:rFonts w:ascii="Trebuchet MS" w:hAnsi="Trebuchet MS"/>
+          <w:lang w:val="es-ES"/>
+        </w:rPr>
+      </w:pPr>
+      <w:r>
+        <w:rPr>
+          <w:rFonts w:ascii="Trebuchet MS" w:hAnsi="Trebuchet MS"/>
+          <w:shd w:val="clear" w:color="auto" w:fill="FFC000"/>
+          <w:lang w:val="es-ES"/>
+        </w:rPr>
+        <w:t>Nuestro equipo de trabajo</w:t>
+      </w:r>
+      <w:r>
+        <w:rPr>
+          <w:rFonts w:ascii="Trebuchet MS" w:hAnsi="Trebuchet MS"/>
+          <w:lang w:val="es-ES"/>
+        </w:rPr>
+        <w:t xml:space="preserve"> // NOSOTROS</w:t>
+      </w:r>
+    </w:p>
+    <w:p>
+      <w:pPr>
+        <w:pStyle w:val="Prrafodelista"/>
+        <w:numPr>
+          <w:ilvl w:val="1"/>
+          <w:numId w:val="1"/>
+        </w:numPr>
+        <w:rPr>
+          <w:rFonts w:ascii="Trebuchet MS" w:hAnsi="Trebuchet MS"/>
+          <w:lang w:val="es-ES"/>
+        </w:rPr>
+      </w:pPr>
+      <w:r>
+        <w:rPr>
+          <w:rFonts w:ascii="Trebuchet MS" w:hAnsi="Trebuchet MS"/>
+          <w:lang w:val="es-ES"/>
+        </w:rPr>
+        <w:t>Presencia Internacional</w:t>
+      </w:r>
+      <w:r>
+        <w:rPr>
+          <w:rFonts w:ascii="Trebuchet MS" w:hAnsi="Trebuchet MS"/>
+          <w:lang w:val="es-ES"/>
+        </w:rPr>
+        <w:t xml:space="preserve"> //PRODUCTOS</w:t>
+      </w:r>
+    </w:p>
+    <w:p>
+      <w:pPr>
+        <w:pStyle w:val="Prrafodelista"/>
+        <w:numPr>
+          <w:ilvl w:val="1"/>
+          <w:numId w:val="1"/>
+        </w:numPr>
+        <w:rPr>
+          <w:rFonts w:ascii="Trebuchet MS" w:hAnsi="Trebuchet MS"/>
+          <w:lang w:val="es-ES"/>
+        </w:rPr>
+      </w:pPr>
+      <w:r>
+        <w:rPr>
+          <w:rFonts w:ascii="Trebuchet MS" w:hAnsi="Trebuchet MS"/>
+          <w:highlight w:val="red"/>
+          <w:lang w:val="es-ES"/>
+        </w:rPr>
+        <w:t>Pagos/Compras multiplataforma</w:t>
+      </w:r>
+      <w:r>
+        <w:rPr>
+          <w:rFonts w:ascii="Trebuchet MS" w:hAnsi="Trebuchet MS"/>
+          <w:highlight w:val="red"/>
+          <w:lang w:val="es-ES"/>
+        </w:rPr>
+        <w:t>/</w:t>
+      </w:r>
+      <w:r>
+        <w:rPr>
+          <w:rFonts w:ascii="Trebuchet MS" w:hAnsi="Trebuchet MS"/>
+          <w:highlight w:val="red"/>
+          <w:lang w:val="es-ES"/>
+        </w:rPr>
+        <w:t>Métodos</w:t>
+      </w:r>
+      <w:r>
+        <w:rPr>
+          <w:rFonts w:ascii="Trebuchet MS" w:hAnsi="Trebuchet MS"/>
+          <w:highlight w:val="red"/>
+          <w:lang w:val="es-ES"/>
+        </w:rPr>
+        <w:t xml:space="preserve"> de pago</w:t>
+      </w:r>
+      <w:r>
+        <w:rPr>
+          <w:rFonts w:ascii="Trebuchet MS" w:hAnsi="Trebuchet MS"/>
+          <w:lang w:val="es-ES"/>
+        </w:rPr>
+        <w:t xml:space="preserve"> // COMPRAS</w:t>
+      </w:r>
+    </w:p>
+    <w:p>
+      <w:pPr>
+        <w:pStyle w:val="Prrafodelista"/>
+        <w:numPr>
+          <w:ilvl w:val="1"/>
+          <w:numId w:val="1"/>
+        </w:numPr>
+        <w:rPr>
+          <w:rFonts w:ascii="Trebuchet MS" w:hAnsi="Trebuchet MS"/>
+          <w:lang w:val="es-ES"/>
+        </w:rPr>
+      </w:pPr>
+      <w:r>
+        <w:rPr>
+          <w:rFonts w:ascii="Trebuchet MS" w:hAnsi="Trebuchet MS"/>
+          <w:lang w:val="es-ES"/>
+        </w:rPr>
+        <w:t>Minería</w:t>
+      </w:r>
+      <w:r>
+        <w:rPr>
+          <w:rFonts w:ascii="Trebuchet MS" w:hAnsi="Trebuchet MS"/>
+          <w:lang w:val="es-ES"/>
+        </w:rPr>
+        <w:t xml:space="preserve"> // PRODUCTOS</w:t>
+      </w:r>
+    </w:p>
+    <w:p>
+      <w:pPr>
+        <w:pStyle w:val="Prrafodelista"/>
+        <w:numPr>
+          <w:ilvl w:val="1"/>
+          <w:numId w:val="1"/>
+        </w:numPr>
+        <w:rPr>
+          <w:rFonts w:ascii="Trebuchet MS" w:hAnsi="Trebuchet MS"/>
+          <w:lang w:val="es-ES"/>
+        </w:rPr>
+      </w:pPr>
+      <w:r>
+        <w:rPr>
+          <w:rFonts w:ascii="Trebuchet MS" w:hAnsi="Trebuchet MS"/>
+          <w:highlight w:val="green"/>
+          <w:lang w:val="es-ES"/>
+        </w:rPr>
+        <w:t>Gráficos</w:t>
+      </w:r>
+      <w:r>
+        <w:rPr>
+          <w:rFonts w:ascii="Trebuchet MS" w:hAnsi="Trebuchet MS"/>
           <w:highlight w:val="yellow"/>
           <w:lang w:val="es-ES"/>
         </w:rPr>
+        <w:t xml:space="preserve"> //</w:t>
+      </w:r>
+      <w:proofErr w:type="gramStart"/>
+      <w:r>
+        <w:rPr>
+          <w:rFonts w:ascii="Trebuchet MS" w:hAnsi="Trebuchet MS"/>
+          <w:highlight w:val="yellow"/>
+          <w:lang w:val="es-ES"/>
+        </w:rPr>
+        <w:t>INDEX</w:t>
+      </w:r>
+      <w:r>
+        <w:rPr>
+          <w:rFonts w:ascii="Trebuchet MS" w:hAnsi="Trebuchet MS"/>
+          <w:lang w:val="es-ES"/>
+        </w:rPr>
+        <w:t xml:space="preserve">  /</w:t>
+      </w:r>
+      <w:proofErr w:type="gramEnd"/>
+      <w:r>
+        <w:rPr>
+          <w:rFonts w:ascii="Trebuchet MS" w:hAnsi="Trebuchet MS"/>
+          <w:lang w:val="es-ES"/>
+        </w:rPr>
+        <w:t>/ PRODUCTOS</w:t>
+      </w:r>
+    </w:p>
+    <w:p>
+      <w:pPr>
+        <w:pStyle w:val="Prrafodelista"/>
+        <w:numPr>
+          <w:ilvl w:val="1"/>
+          <w:numId w:val="1"/>
+        </w:numPr>
+        <w:rPr>
+          <w:rFonts w:ascii="Trebuchet MS" w:hAnsi="Trebuchet MS"/>
+          <w:highlight w:val="yellow"/>
+          <w:lang w:val="es-ES"/>
+        </w:rPr>
       </w:pPr>
       <w:r>
         <w:rPr>
@@ -487,7 +1042,7 @@
           <w:highlight w:val="green"/>
           <w:lang w:val="es-ES"/>
         </w:rPr>
-        <w:t xml:space="preserve">Que es </w:t>
+        <w:t>Ventajas/beneficios</w:t>
       </w:r>
       <w:r>
         <w:rPr>
@@ -495,7 +1050,7 @@
           <w:highlight w:val="green"/>
           <w:lang w:val="es-ES"/>
         </w:rPr>
-        <w:t>nuestro bitcoin</w:t>
+        <w:t xml:space="preserve"> </w:t>
       </w:r>
       <w:r>
         <w:rPr>
@@ -503,517 +1058,7 @@
           <w:highlight w:val="yellow"/>
           <w:lang w:val="es-ES"/>
         </w:rPr>
-        <w:t xml:space="preserve"> //INDEX</w:t>
-      </w:r>
-    </w:p>
-    <w:p>
-      <w:pPr>
-        <w:pStyle w:val="Prrafodelista"/>
-        <w:numPr>
-          <w:ilvl w:val="1"/>
-          <w:numId w:val="1"/>
-        </w:numPr>
-        <w:rPr>
-          <w:rFonts w:ascii="Trebuchet MS" w:hAnsi="Trebuchet MS"/>
-          <w:highlight w:val="yellow"/>
-          <w:lang w:val="es-ES"/>
-        </w:rPr>
-      </w:pPr>
-      <w:r>
-        <w:rPr>
-          <w:rFonts w:ascii="Trebuchet MS" w:hAnsi="Trebuchet MS"/>
-          <w:highlight w:val="yellow"/>
-          <w:lang w:val="es-ES"/>
-        </w:rPr>
-        <w:t>Cartera</w:t>
-      </w:r>
-      <w:r>
-        <w:rPr>
-          <w:rFonts w:ascii="Trebuchet MS" w:hAnsi="Trebuchet MS"/>
-          <w:highlight w:val="yellow"/>
-          <w:lang w:val="es-ES"/>
-        </w:rPr>
-        <w:t xml:space="preserve">/patrocinadores con </w:t>
-      </w:r>
-      <w:r>
-        <w:rPr>
-          <w:rFonts w:ascii="Trebuchet MS" w:hAnsi="Trebuchet MS"/>
-          <w:highlight w:val="yellow"/>
-          <w:lang w:val="es-ES"/>
-        </w:rPr>
-        <w:t>imágenes</w:t>
-      </w:r>
-      <w:r>
-        <w:rPr>
-          <w:rFonts w:ascii="Trebuchet MS" w:hAnsi="Trebuchet MS"/>
-          <w:highlight w:val="yellow"/>
-          <w:lang w:val="es-ES"/>
-        </w:rPr>
-        <w:t xml:space="preserve"> //INDEX</w:t>
-      </w:r>
-    </w:p>
-    <w:p>
-      <w:pPr>
-        <w:pStyle w:val="Prrafodelista"/>
-        <w:numPr>
-          <w:ilvl w:val="1"/>
-          <w:numId w:val="1"/>
-        </w:numPr>
-        <w:rPr>
-          <w:rFonts w:ascii="Trebuchet MS" w:hAnsi="Trebuchet MS"/>
-          <w:highlight w:val="yellow"/>
-          <w:lang w:val="es-ES"/>
-        </w:rPr>
-      </w:pPr>
-      <w:r>
-        <w:rPr>
-          <w:rFonts w:ascii="Trebuchet MS" w:hAnsi="Trebuchet MS"/>
-          <w:highlight w:val="green"/>
-          <w:lang w:val="es-ES"/>
-        </w:rPr>
-        <w:t>Integración con nuestra app</w:t>
-      </w:r>
-      <w:r>
-        <w:rPr>
-          <w:rFonts w:ascii="Trebuchet MS" w:hAnsi="Trebuchet MS"/>
-          <w:highlight w:val="green"/>
-          <w:lang w:val="es-ES"/>
-        </w:rPr>
-        <w:t xml:space="preserve"> </w:t>
-      </w:r>
-      <w:r>
-        <w:rPr>
-          <w:rFonts w:ascii="Trebuchet MS" w:hAnsi="Trebuchet MS"/>
-          <w:highlight w:val="yellow"/>
-          <w:lang w:val="es-ES"/>
-        </w:rPr>
         <w:t>//INDEX</w:t>
-      </w:r>
-    </w:p>
-    <w:p>
-      <w:pPr>
-        <w:pStyle w:val="Prrafodelista"/>
-        <w:numPr>
-          <w:ilvl w:val="1"/>
-          <w:numId w:val="1"/>
-        </w:numPr>
-        <w:rPr>
-          <w:rFonts w:ascii="Trebuchet MS" w:hAnsi="Trebuchet MS"/>
-          <w:lang w:val="es-ES"/>
-        </w:rPr>
-      </w:pPr>
-      <w:r>
-        <w:rPr>
-          <w:rFonts w:ascii="Trebuchet MS" w:hAnsi="Trebuchet MS"/>
-          <w:lang w:val="es-ES"/>
-        </w:rPr>
-        <w:t>Bitcoin para empresas</w:t>
-      </w:r>
-      <w:r>
-        <w:rPr>
-          <w:rFonts w:ascii="Trebuchet MS" w:hAnsi="Trebuchet MS"/>
-          <w:lang w:val="es-ES"/>
-        </w:rPr>
-        <w:t xml:space="preserve"> // PRODUCTOS</w:t>
-      </w:r>
-    </w:p>
-    <w:p>
-      <w:pPr>
-        <w:pStyle w:val="Prrafodelista"/>
-        <w:numPr>
-          <w:ilvl w:val="1"/>
-          <w:numId w:val="1"/>
-        </w:numPr>
-        <w:rPr>
-          <w:rFonts w:ascii="Trebuchet MS" w:hAnsi="Trebuchet MS"/>
-          <w:lang w:val="es-ES"/>
-        </w:rPr>
-      </w:pPr>
-      <w:r>
-        <w:rPr>
-          <w:rFonts w:ascii="Trebuchet MS" w:hAnsi="Trebuchet MS"/>
-          <w:lang w:val="es-ES"/>
-        </w:rPr>
-        <w:t xml:space="preserve">Capacitación de </w:t>
-      </w:r>
-      <w:r>
-        <w:rPr>
-          <w:rFonts w:ascii="Trebuchet MS" w:hAnsi="Trebuchet MS"/>
-          <w:lang w:val="es-ES"/>
-        </w:rPr>
-        <w:t>nuestro bitcoin</w:t>
-      </w:r>
-      <w:r>
-        <w:rPr>
-          <w:rFonts w:ascii="Trebuchet MS" w:hAnsi="Trebuchet MS"/>
-          <w:lang w:val="es-ES"/>
-        </w:rPr>
-        <w:t xml:space="preserve"> / Paso a paso</w:t>
-      </w:r>
-      <w:r>
-        <w:rPr>
-          <w:rFonts w:ascii="Trebuchet MS" w:hAnsi="Trebuchet MS"/>
-          <w:lang w:val="es-ES"/>
-        </w:rPr>
-        <w:t xml:space="preserve"> //USUARIO</w:t>
-      </w:r>
-    </w:p>
-    <w:p>
-      <w:pPr>
-        <w:pStyle w:val="Prrafodelista"/>
-        <w:numPr>
-          <w:ilvl w:val="1"/>
-          <w:numId w:val="1"/>
-        </w:numPr>
-        <w:rPr>
-          <w:rFonts w:ascii="Trebuchet MS" w:hAnsi="Trebuchet MS"/>
-          <w:highlight w:val="yellow"/>
-          <w:lang w:val="es-ES"/>
-        </w:rPr>
-      </w:pPr>
-      <w:r>
-        <w:rPr>
-          <w:rFonts w:ascii="Trebuchet MS" w:hAnsi="Trebuchet MS"/>
-          <w:highlight w:val="yellow"/>
-          <w:lang w:val="es-ES"/>
-        </w:rPr>
-        <w:t>Nuestra seguridad</w:t>
-      </w:r>
-      <w:r>
-        <w:rPr>
-          <w:rFonts w:ascii="Trebuchet MS" w:hAnsi="Trebuchet MS"/>
-          <w:highlight w:val="yellow"/>
-          <w:lang w:val="es-ES"/>
-        </w:rPr>
-        <w:t xml:space="preserve"> / que es blockchain</w:t>
-      </w:r>
-      <w:r>
-        <w:rPr>
-          <w:rFonts w:ascii="Trebuchet MS" w:hAnsi="Trebuchet MS"/>
-          <w:highlight w:val="yellow"/>
-          <w:lang w:val="es-ES"/>
-        </w:rPr>
-        <w:t xml:space="preserve"> //INDEX</w:t>
-      </w:r>
-    </w:p>
-    <w:p>
-      <w:pPr>
-        <w:pStyle w:val="Prrafodelista"/>
-        <w:numPr>
-          <w:ilvl w:val="1"/>
-          <w:numId w:val="1"/>
-        </w:numPr>
-        <w:rPr>
-          <w:rFonts w:ascii="Trebuchet MS" w:hAnsi="Trebuchet MS"/>
-          <w:lang w:val="es-ES"/>
-        </w:rPr>
-      </w:pPr>
-      <w:r>
-        <w:rPr>
-          <w:rFonts w:ascii="Trebuchet MS" w:hAnsi="Trebuchet MS"/>
-          <w:lang w:val="es-ES"/>
-        </w:rPr>
-        <w:t>Políticas de privacidad</w:t>
-      </w:r>
-      <w:r>
-        <w:rPr>
-          <w:rFonts w:ascii="Trebuchet MS" w:hAnsi="Trebuchet MS"/>
-          <w:lang w:val="es-ES"/>
-        </w:rPr>
-        <w:t xml:space="preserve"> // NOSOTROS</w:t>
-      </w:r>
-    </w:p>
-    <w:p>
-      <w:pPr>
-        <w:pStyle w:val="Prrafodelista"/>
-        <w:numPr>
-          <w:ilvl w:val="1"/>
-          <w:numId w:val="1"/>
-        </w:numPr>
-        <w:rPr>
-          <w:rFonts w:ascii="Trebuchet MS" w:hAnsi="Trebuchet MS"/>
-          <w:lang w:val="es-ES"/>
-        </w:rPr>
-      </w:pPr>
-      <w:r>
-        <w:rPr>
-          <w:rFonts w:ascii="Trebuchet MS" w:hAnsi="Trebuchet MS"/>
-          <w:lang w:val="es-ES"/>
-        </w:rPr>
-        <w:t>Términos de uso</w:t>
-      </w:r>
-      <w:r>
-        <w:rPr>
-          <w:rFonts w:ascii="Trebuchet MS" w:hAnsi="Trebuchet MS"/>
-          <w:lang w:val="es-ES"/>
-        </w:rPr>
-        <w:t xml:space="preserve"> // NOSOTROS</w:t>
-      </w:r>
-    </w:p>
-    <w:p>
-      <w:pPr>
-        <w:pStyle w:val="Prrafodelista"/>
-        <w:numPr>
-          <w:ilvl w:val="1"/>
-          <w:numId w:val="1"/>
-        </w:numPr>
-        <w:rPr>
-          <w:rFonts w:ascii="Trebuchet MS" w:hAnsi="Trebuchet MS"/>
-          <w:lang w:val="es-ES"/>
-        </w:rPr>
-      </w:pPr>
-      <w:r>
-        <w:rPr>
-          <w:rFonts w:ascii="Trebuchet MS" w:hAnsi="Trebuchet MS"/>
-          <w:lang w:val="es-ES"/>
-        </w:rPr>
-        <w:t>Documentación</w:t>
-      </w:r>
-    </w:p>
-    <w:p>
-      <w:pPr>
-        <w:pStyle w:val="Prrafodelista"/>
-        <w:numPr>
-          <w:ilvl w:val="1"/>
-          <w:numId w:val="1"/>
-        </w:numPr>
-        <w:rPr>
-          <w:rFonts w:ascii="Trebuchet MS" w:hAnsi="Trebuchet MS"/>
-          <w:lang w:val="es-ES"/>
-        </w:rPr>
-      </w:pPr>
-      <w:r>
-        <w:rPr>
-          <w:rFonts w:ascii="Trebuchet MS" w:hAnsi="Trebuchet MS"/>
-          <w:lang w:val="es-ES"/>
-        </w:rPr>
-        <w:t>Comprar bitcoin</w:t>
-      </w:r>
-      <w:r>
-        <w:rPr>
-          <w:rFonts w:ascii="Trebuchet MS" w:hAnsi="Trebuchet MS"/>
-          <w:lang w:val="es-ES"/>
-        </w:rPr>
-        <w:t xml:space="preserve"> // </w:t>
-      </w:r>
-      <w:r>
-        <w:rPr>
-          <w:rFonts w:ascii="Trebuchet MS" w:hAnsi="Trebuchet MS"/>
-          <w:lang w:val="es-ES"/>
-        </w:rPr>
-        <w:t>COMPRAS</w:t>
-      </w:r>
-    </w:p>
-    <w:p>
-      <w:pPr>
-        <w:pStyle w:val="Prrafodelista"/>
-        <w:numPr>
-          <w:ilvl w:val="1"/>
-          <w:numId w:val="1"/>
-        </w:numPr>
-        <w:rPr>
-          <w:rFonts w:ascii="Trebuchet MS" w:hAnsi="Trebuchet MS"/>
-          <w:lang w:val="es-ES"/>
-        </w:rPr>
-      </w:pPr>
-      <w:r>
-        <w:rPr>
-          <w:rFonts w:ascii="Trebuchet MS" w:hAnsi="Trebuchet MS"/>
-          <w:lang w:val="es-ES"/>
-        </w:rPr>
-        <w:t>Nuestro equipo de trabajo</w:t>
-      </w:r>
-      <w:r>
-        <w:rPr>
-          <w:rFonts w:ascii="Trebuchet MS" w:hAnsi="Trebuchet MS"/>
-          <w:lang w:val="es-ES"/>
-        </w:rPr>
-        <w:t xml:space="preserve"> // NOSOTROS</w:t>
-      </w:r>
-    </w:p>
-    <w:p>
-      <w:pPr>
-        <w:pStyle w:val="Prrafodelista"/>
-        <w:numPr>
-          <w:ilvl w:val="1"/>
-          <w:numId w:val="1"/>
-        </w:numPr>
-        <w:rPr>
-          <w:rFonts w:ascii="Trebuchet MS" w:hAnsi="Trebuchet MS"/>
-          <w:lang w:val="es-ES"/>
-        </w:rPr>
-      </w:pPr>
-      <w:r>
-        <w:rPr>
-          <w:rFonts w:ascii="Trebuchet MS" w:hAnsi="Trebuchet MS"/>
-          <w:lang w:val="es-ES"/>
-        </w:rPr>
-        <w:t>Presencia Internacional</w:t>
-      </w:r>
-      <w:r>
-        <w:rPr>
-          <w:rFonts w:ascii="Trebuchet MS" w:hAnsi="Trebuchet MS"/>
-          <w:lang w:val="es-ES"/>
-        </w:rPr>
-        <w:t xml:space="preserve"> //PRODUCTOS</w:t>
-      </w:r>
-    </w:p>
-    <w:p>
-      <w:pPr>
-        <w:pStyle w:val="Prrafodelista"/>
-        <w:numPr>
-          <w:ilvl w:val="1"/>
-          <w:numId w:val="1"/>
-        </w:numPr>
-        <w:rPr>
-          <w:rFonts w:ascii="Trebuchet MS" w:hAnsi="Trebuchet MS"/>
-          <w:lang w:val="es-ES"/>
-        </w:rPr>
-      </w:pPr>
-      <w:r>
-        <w:rPr>
-          <w:rFonts w:ascii="Trebuchet MS" w:hAnsi="Trebuchet MS"/>
-          <w:lang w:val="es-ES"/>
-        </w:rPr>
-        <w:t>Pagos/Compras multiplataforma</w:t>
-      </w:r>
-      <w:r>
-        <w:rPr>
-          <w:rFonts w:ascii="Trebuchet MS" w:hAnsi="Trebuchet MS"/>
-          <w:lang w:val="es-ES"/>
-        </w:rPr>
-        <w:t>/</w:t>
-      </w:r>
-      <w:r>
-        <w:rPr>
-          <w:rFonts w:ascii="Trebuchet MS" w:hAnsi="Trebuchet MS"/>
-          <w:lang w:val="es-ES"/>
-        </w:rPr>
-        <w:t>Métodos</w:t>
-      </w:r>
-      <w:r>
-        <w:rPr>
-          <w:rFonts w:ascii="Trebuchet MS" w:hAnsi="Trebuchet MS"/>
-          <w:lang w:val="es-ES"/>
-        </w:rPr>
-        <w:t xml:space="preserve"> de pago</w:t>
-      </w:r>
-      <w:r>
-        <w:rPr>
-          <w:rFonts w:ascii="Trebuchet MS" w:hAnsi="Trebuchet MS"/>
-          <w:lang w:val="es-ES"/>
-        </w:rPr>
-        <w:t xml:space="preserve"> // COMPRAS</w:t>
-      </w:r>
-    </w:p>
-    <w:p>
-      <w:pPr>
-        <w:pStyle w:val="Prrafodelista"/>
-        <w:numPr>
-          <w:ilvl w:val="1"/>
-          <w:numId w:val="1"/>
-        </w:numPr>
-        <w:rPr>
-          <w:rFonts w:ascii="Trebuchet MS" w:hAnsi="Trebuchet MS"/>
-          <w:lang w:val="es-ES"/>
-        </w:rPr>
-      </w:pPr>
-      <w:r>
-        <w:rPr>
-          <w:rFonts w:ascii="Trebuchet MS" w:hAnsi="Trebuchet MS"/>
-          <w:lang w:val="es-ES"/>
-        </w:rPr>
-        <w:t>Minería</w:t>
-      </w:r>
-      <w:r>
-        <w:rPr>
-          <w:rFonts w:ascii="Trebuchet MS" w:hAnsi="Trebuchet MS"/>
-          <w:lang w:val="es-ES"/>
-        </w:rPr>
-        <w:t xml:space="preserve"> // PRODUCTOS</w:t>
-      </w:r>
-    </w:p>
-    <w:p>
-      <w:pPr>
-        <w:pStyle w:val="Prrafodelista"/>
-        <w:numPr>
-          <w:ilvl w:val="1"/>
-          <w:numId w:val="1"/>
-        </w:numPr>
-        <w:rPr>
-          <w:rFonts w:ascii="Trebuchet MS" w:hAnsi="Trebuchet MS"/>
-          <w:lang w:val="es-ES"/>
-        </w:rPr>
-      </w:pPr>
-      <w:r>
-        <w:rPr>
-          <w:rFonts w:ascii="Trebuchet MS" w:hAnsi="Trebuchet MS"/>
-          <w:highlight w:val="yellow"/>
-          <w:lang w:val="es-ES"/>
-        </w:rPr>
-        <w:t>Gráficos</w:t>
-      </w:r>
-      <w:r>
-        <w:rPr>
-          <w:rFonts w:ascii="Trebuchet MS" w:hAnsi="Trebuchet MS"/>
-          <w:highlight w:val="yellow"/>
-          <w:lang w:val="es-ES"/>
-        </w:rPr>
-        <w:t xml:space="preserve"> //</w:t>
-      </w:r>
-      <w:proofErr w:type="gramStart"/>
-      <w:r>
-        <w:rPr>
-          <w:rFonts w:ascii="Trebuchet MS" w:hAnsi="Trebuchet MS"/>
-          <w:highlight w:val="yellow"/>
-          <w:lang w:val="es-ES"/>
-        </w:rPr>
-        <w:t>INDEX</w:t>
-      </w:r>
-      <w:r>
-        <w:rPr>
-          <w:rFonts w:ascii="Trebuchet MS" w:hAnsi="Trebuchet MS"/>
-          <w:lang w:val="es-ES"/>
-        </w:rPr>
-        <w:t xml:space="preserve">  /</w:t>
-      </w:r>
-      <w:proofErr w:type="gramEnd"/>
-      <w:r>
-        <w:rPr>
-          <w:rFonts w:ascii="Trebuchet MS" w:hAnsi="Trebuchet MS"/>
-          <w:lang w:val="es-ES"/>
-        </w:rPr>
-        <w:t>/ PRODUCTOS</w:t>
-      </w:r>
-    </w:p>
-    <w:p>
-      <w:pPr>
-        <w:pStyle w:val="Prrafodelista"/>
-        <w:numPr>
-          <w:ilvl w:val="1"/>
-          <w:numId w:val="1"/>
-        </w:numPr>
-        <w:rPr>
-          <w:rFonts w:ascii="Trebuchet MS" w:hAnsi="Trebuchet MS"/>
-          <w:highlight w:val="yellow"/>
-          <w:lang w:val="es-ES"/>
-        </w:rPr>
-      </w:pPr>
-      <w:r>
-        <w:rPr>
-          <w:rFonts w:ascii="Trebuchet MS" w:hAnsi="Trebuchet MS"/>
-          <w:highlight w:val="yellow"/>
-          <w:lang w:val="es-ES"/>
-        </w:rPr>
-        <w:t>Ventajas/beneficios</w:t>
-      </w:r>
-      <w:r>
-        <w:rPr>
-          <w:rFonts w:ascii="Trebuchet MS" w:hAnsi="Trebuchet MS"/>
-          <w:highlight w:val="yellow"/>
-          <w:lang w:val="es-ES"/>
-        </w:rPr>
-        <w:t xml:space="preserve"> //INDEX</w:t>
       </w:r>
     </w:p>
     <w:p>

</xml_diff>